<commit_message>
Nyt baggrundsbillede main menu + game screen, også rescaled
</commit_message>
<xml_diff>
--- a/Android Game/Eksamensprojekt Strunge og Frost/Logbog.docx
+++ b/Android Game/Eksamensprojekt Strunge og Frost/Logbog.docx
@@ -110,6 +110,22 @@
       <w:proofErr w:type="spellEnd"/>
       <w:r>
         <w:t>. Dette udlader vi naturligvis fra rapporten.</w:t>
+      </w:r>
+    </w:p>
+    <w:p>
+      <w:r>
+        <w:t xml:space="preserve">For at undgå den fejl i fremtiden bør vi huske på, at klasserne er initialiserede som fields i toppen af klasserne – </w:t>
+      </w:r>
+      <w:r>
+        <w:t xml:space="preserve">men ikke nødvendigvis er </w:t>
+      </w:r>
+      <w:proofErr w:type="spellStart"/>
+      <w:r>
+        <w:t>instantierede</w:t>
+      </w:r>
+      <w:proofErr w:type="spellEnd"/>
+      <w:r>
+        <w:t xml:space="preserve"> i klassen.</w:t>
       </w:r>
       <w:bookmarkStart w:id="0" w:name="_GoBack"/>
       <w:bookmarkEnd w:id="0"/>

</xml_diff>

<commit_message>
Movement til højre virker
</commit_message>
<xml_diff>
--- a/Android Game/Eksamensprojekt Strunge og Frost/Logbog.docx
+++ b/Android Game/Eksamensprojekt Strunge og Frost/Logbog.docx
@@ -132,9 +132,34 @@
       <w:r>
         <w:t>Der er også blevet implementeret en fungerende pause-funktion – dog har vi den udfordring, at skibet bevæger sig til pauseknappens x-lokation når man trykker på pauseknappen.</w:t>
       </w:r>
+    </w:p>
+    <w:p/>
+    <w:p>
+      <w:pPr>
+        <w:pStyle w:val="Overskrift1"/>
+      </w:pPr>
+      <w:r>
+        <w:t>13-05-2019</w:t>
+      </w:r>
+    </w:p>
+    <w:p/>
+    <w:p>
+      <w:r>
+        <w:t xml:space="preserve">Tvivl om bevægelsesmetode – vi går med ryk pr. 0,5 sek. Derudover om vi skal lave både x og y </w:t>
+      </w:r>
+      <w:proofErr w:type="spellStart"/>
+      <w:r>
+        <w:t>movement</w:t>
+      </w:r>
+      <w:proofErr w:type="spellEnd"/>
+      <w:r>
+        <w:t xml:space="preserve"> i samme, eller to forskellige.</w:t>
+      </w:r>
       <w:bookmarkStart w:id="0" w:name="_GoBack"/>
       <w:bookmarkEnd w:id="0"/>
     </w:p>
+    <w:p/>
+    <w:p/>
     <w:sectPr>
       <w:pgSz w:w="11906" w:h="16838"/>
       <w:pgMar w:top="1701" w:right="1134" w:bottom="1701" w:left="1134" w:header="708" w:footer="708" w:gutter="0"/>
@@ -565,6 +590,28 @@
       <w:szCs w:val="32"/>
     </w:rPr>
   </w:style>
+  <w:style w:type="paragraph" w:styleId="Overskrift2">
+    <w:name w:val="heading 2"/>
+    <w:basedOn w:val="Normal"/>
+    <w:next w:val="Normal"/>
+    <w:link w:val="Overskrift2Tegn"/>
+    <w:uiPriority w:val="9"/>
+    <w:unhideWhenUsed/>
+    <w:qFormat/>
+    <w:rsid w:val="004F00D1"/>
+    <w:pPr>
+      <w:keepNext/>
+      <w:keepLines/>
+      <w:spacing w:before="40" w:after="0"/>
+      <w:outlineLvl w:val="1"/>
+    </w:pPr>
+    <w:rPr>
+      <w:rFonts w:asciiTheme="majorHAnsi" w:eastAsiaTheme="majorEastAsia" w:hAnsiTheme="majorHAnsi" w:cstheme="majorBidi"/>
+      <w:color w:val="2F5496" w:themeColor="accent1" w:themeShade="BF"/>
+      <w:sz w:val="26"/>
+      <w:szCs w:val="26"/>
+    </w:rPr>
+  </w:style>
   <w:style w:type="character" w:default="1" w:styleId="Standardskrifttypeiafsnit">
     <w:name w:val="Default Paragraph Font"/>
     <w:uiPriority w:val="1"/>
@@ -603,6 +650,19 @@
       <w:color w:val="2F5496" w:themeColor="accent1" w:themeShade="BF"/>
       <w:sz w:val="32"/>
       <w:szCs w:val="32"/>
+    </w:rPr>
+  </w:style>
+  <w:style w:type="character" w:customStyle="1" w:styleId="Overskrift2Tegn">
+    <w:name w:val="Overskrift 2 Tegn"/>
+    <w:basedOn w:val="Standardskrifttypeiafsnit"/>
+    <w:link w:val="Overskrift2"/>
+    <w:uiPriority w:val="9"/>
+    <w:rsid w:val="004F00D1"/>
+    <w:rPr>
+      <w:rFonts w:asciiTheme="majorHAnsi" w:eastAsiaTheme="majorEastAsia" w:hAnsiTheme="majorHAnsi" w:cstheme="majorBidi"/>
+      <w:color w:val="2F5496" w:themeColor="accent1" w:themeShade="BF"/>
+      <w:sz w:val="26"/>
+      <w:szCs w:val="26"/>
     </w:rPr>
   </w:style>
 </w:styles>

</xml_diff>